<commit_message>
CompTIA S+ Practice Test Answer Keys
</commit_message>
<xml_diff>
--- a/CST 223/labs/Week 7/20.2.docx
+++ b/CST 223/labs/Week 7/20.2.docx
@@ -251,12 +251,13 @@
         <w:pStyle w:val="NL"/>
         <w:keepNext/>
         <w:spacing w:line="240" w:lineRule="auto"/>
+        <w:jc w:val="center"/>
       </w:pPr>
       <w:r>
         <w:drawing>
-          <wp:inline distT="0" distB="0" distL="0" distR="0" wp14:anchorId="7AF0FB10" wp14:editId="20FAC2CF">
-            <wp:extent cx="4991100" cy="3807800"/>
-            <wp:effectExtent l="0" t="0" r="0" b="2540"/>
+          <wp:inline distT="0" distB="0" distL="0" distR="0" wp14:anchorId="7AF0FB10" wp14:editId="670F03DC">
+            <wp:extent cx="3019425" cy="3419475"/>
+            <wp:effectExtent l="0" t="0" r="9525" b="9525"/>
             <wp:docPr id="1" name="Picture 1"/>
             <wp:cNvGraphicFramePr>
               <a:graphicFrameLocks xmlns:a="http://schemas.openxmlformats.org/drawingml/2006/main" noChangeAspect="1"/>
@@ -270,13 +271,13 @@
                   </pic:nvPicPr>
                   <pic:blipFill rotWithShape="1">
                     <a:blip r:embed="rId8"/>
-                    <a:srcRect l="21875" t="13681" r="21007" b="4560"/>
+                    <a:srcRect l="21875" t="13681" r="43567" b="12891"/>
                     <a:stretch/>
                   </pic:blipFill>
                   <pic:spPr bwMode="auto">
                     <a:xfrm>
                       <a:off x="0" y="0"/>
-                      <a:ext cx="5003677" cy="3817395"/>
+                      <a:ext cx="3027304" cy="3428398"/>
                     </a:xfrm>
                     <a:prstGeom prst="rect">
                       <a:avLst/>
@@ -300,19 +301,32 @@
     <w:p>
       <w:pPr>
         <w:pStyle w:val="Caption"/>
-        <w:jc w:val="left"/>
+        <w:jc w:val="center"/>
       </w:pPr>
       <w:r>
         <w:t xml:space="preserve">Figure </w:t>
       </w:r>
-      <w:fldSimple w:instr=" SEQ Figure \* ARABIC ">
-        <w:r>
-          <w:rPr>
-            <w:noProof/>
-          </w:rPr>
-          <w:t>1</w:t>
-        </w:r>
-      </w:fldSimple>
+      <w:r>
+        <w:fldChar w:fldCharType="begin"/>
+      </w:r>
+      <w:r>
+        <w:instrText xml:space="preserve"> SEQ Figure \* ARABIC </w:instrText>
+      </w:r>
+      <w:r>
+        <w:fldChar w:fldCharType="separate"/>
+      </w:r>
+      <w:r>
+        <w:rPr>
+          <w:noProof/>
+        </w:rPr>
+        <w:t>1</w:t>
+      </w:r>
+      <w:r>
+        <w:rPr>
+          <w:noProof/>
+        </w:rPr>
+        <w:fldChar w:fldCharType="end"/>
+      </w:r>
       <w:r>
         <w:t xml:space="preserve"> Screenshot shows change permission has been granted to everyone.</w:t>
       </w:r>
@@ -406,7 +420,6 @@
         <w:rPr>
           <w:b/>
         </w:rPr>
-        <w:lastRenderedPageBreak/>
         <w:t>7.</w:t>
       </w:r>
       <w:r>
@@ -441,6 +454,7 @@
         <w:rPr>
           <w:b/>
         </w:rPr>
+        <w:lastRenderedPageBreak/>
         <w:t>8</w:t>
       </w:r>
       <w:r>
@@ -788,14 +802,27 @@
       <w:r>
         <w:t xml:space="preserve">Figure </w:t>
       </w:r>
-      <w:fldSimple w:instr=" SEQ Figure \* ARABIC ">
-        <w:r>
-          <w:rPr>
-            <w:noProof/>
-          </w:rPr>
-          <w:t>2</w:t>
-        </w:r>
-      </w:fldSimple>
+      <w:r>
+        <w:fldChar w:fldCharType="begin"/>
+      </w:r>
+      <w:r>
+        <w:instrText xml:space="preserve"> SEQ Figure \* ARABIC </w:instrText>
+      </w:r>
+      <w:r>
+        <w:fldChar w:fldCharType="separate"/>
+      </w:r>
+      <w:r>
+        <w:rPr>
+          <w:noProof/>
+        </w:rPr>
+        <w:t>2</w:t>
+      </w:r>
+      <w:r>
+        <w:rPr>
+          <w:noProof/>
+        </w:rPr>
+        <w:fldChar w:fldCharType="end"/>
+      </w:r>
       <w:r>
         <w:t xml:space="preserve"> Select</w:t>
       </w:r>
@@ -820,13 +847,11 @@
       </w:r>
       <w:proofErr w:type="gramEnd"/>
       <w:r>
-        <w:t xml:space="preserve"> Under Root Path, type</w:t>
-      </w:r>
-      <w:r>
-        <w:t>d</w:t>
-      </w:r>
-      <w:bookmarkStart w:id="0" w:name="_GoBack"/>
-      <w:bookmarkEnd w:id="0"/>
+        <w:t xml:space="preserve"> </w:t>
+      </w:r>
+      <w:r>
+        <w:t>to the Root Path</w:t>
+      </w:r>
       <w:r>
         <w:t xml:space="preserve"> \\server01\UserData</w:t>
       </w:r>
@@ -1137,7 +1162,33 @@
         <w:spacing w:line="240" w:lineRule="auto"/>
       </w:pPr>
       <w:r>
-        <w:t>During this exercise, you create a UserData folder on a server and redirect the user’s Documents folder to the UserData folder.</w:t>
+        <w:t xml:space="preserve">During this exercise, </w:t>
+      </w:r>
+      <w:r>
+        <w:t>I</w:t>
+      </w:r>
+      <w:r>
+        <w:t xml:space="preserve"> create</w:t>
+      </w:r>
+      <w:r>
+        <w:t>d</w:t>
+      </w:r>
+      <w:r>
+        <w:t xml:space="preserve"> a UserData folder on a server and redirect</w:t>
+      </w:r>
+      <w:r>
+        <w:t>ed</w:t>
+      </w:r>
+      <w:r>
+        <w:t xml:space="preserve"> the user’s Documents folder to the UserData folder.</w:t>
+      </w:r>
+      <w:r>
+        <w:t xml:space="preserve">  Folder redirection allows the files to be secured and audited on the server in a central location.  It elimates the need to worry about where a client saves the files that might pose a security shortf</w:t>
+      </w:r>
+      <w:bookmarkStart w:id="0" w:name="_GoBack"/>
+      <w:bookmarkEnd w:id="0"/>
+      <w:r>
+        <w:t xml:space="preserve">all. </w:t>
       </w:r>
     </w:p>
     <w:p>
@@ -5420,7 +5471,7 @@
 </file>
 
 <file path=customXml/itemProps1.xml><?xml version="1.0" encoding="utf-8"?>
-<ds:datastoreItem xmlns:ds="http://schemas.openxmlformats.org/officeDocument/2006/customXml" ds:itemID="{CA387047-647F-4CC9-8411-4BC3E5645B12}">
+<ds:datastoreItem xmlns:ds="http://schemas.openxmlformats.org/officeDocument/2006/customXml" ds:itemID="{835DE653-27C1-4C13-B0CC-02C941FBF7FF}">
   <ds:schemaRefs>
     <ds:schemaRef ds:uri="http://schemas.openxmlformats.org/officeDocument/2006/bibliography"/>
   </ds:schemaRefs>

</xml_diff>